<commit_message>
Updating README Updating propodsal document Adding project folders
</commit_message>
<xml_diff>
--- a/documents/project-proposal.docx
+++ b/documents/project-proposal.docx
@@ -58,12 +58,18 @@
       <w:pPr>
         <w:jc w:val="center"/>
         <w:rPr>
+          <w:b/>
+          <w:bCs/>
+          <w:color w:val="2F5496" w:themeColor="accent1" w:themeShade="BF"/>
           <w:sz w:val="52"/>
           <w:szCs w:val="52"/>
         </w:rPr>
       </w:pPr>
       <w:r>
         <w:rPr>
+          <w:b/>
+          <w:bCs/>
+          <w:color w:val="2F5496" w:themeColor="accent1" w:themeShade="BF"/>
           <w:sz w:val="52"/>
           <w:szCs w:val="52"/>
         </w:rPr>
@@ -74,30 +80,22 @@
       <w:pPr>
         <w:jc w:val="center"/>
         <w:rPr>
+          <w:b/>
+          <w:bCs/>
+          <w:color w:val="2F5496" w:themeColor="accent1" w:themeShade="BF"/>
           <w:sz w:val="52"/>
           <w:szCs w:val="52"/>
         </w:rPr>
       </w:pPr>
       <w:r>
         <w:rPr>
+          <w:b/>
+          <w:bCs/>
+          <w:color w:val="2F5496" w:themeColor="accent1" w:themeShade="BF"/>
           <w:sz w:val="52"/>
           <w:szCs w:val="52"/>
         </w:rPr>
-        <w:t xml:space="preserve">Inventory </w:t>
-      </w:r>
-      <w:r>
-        <w:rPr>
-          <w:sz w:val="52"/>
-          <w:szCs w:val="52"/>
-        </w:rPr>
-        <w:t>Management S</w:t>
-      </w:r>
-      <w:r>
-        <w:rPr>
-          <w:sz w:val="52"/>
-          <w:szCs w:val="52"/>
-        </w:rPr>
-        <w:t>ystems</w:t>
+        <w:t>Inventory Management Systems</w:t>
       </w:r>
     </w:p>
     <w:p/>
@@ -477,21 +475,52 @@
     <w:p>
       <w:pPr>
         <w:pStyle w:val="ListParagraph"/>
-        <w:numPr>
-          <w:ilvl w:val="0"/>
-          <w:numId w:val="1"/>
-        </w:numPr>
-        <w:rPr>
-          <w:sz w:val="24"/>
-          <w:szCs w:val="24"/>
-        </w:rPr>
-      </w:pPr>
-      <w:r>
-        <w:rPr>
-          <w:sz w:val="24"/>
-          <w:szCs w:val="24"/>
-        </w:rPr>
-        <w:t>Mason Hames</w:t>
+        <w:ind w:left="2160"/>
+        <w:rPr>
+          <w:sz w:val="24"/>
+          <w:szCs w:val="24"/>
+        </w:rPr>
+      </w:pPr>
+      <w:r>
+        <w:rPr>
+          <w:sz w:val="24"/>
+          <w:szCs w:val="24"/>
+        </w:rPr>
+        <w:t>Back-end</w:t>
+      </w:r>
+    </w:p>
+    <w:p>
+      <w:pPr>
+        <w:pStyle w:val="ListParagraph"/>
+        <w:ind w:left="2160"/>
+        <w:rPr>
+          <w:sz w:val="24"/>
+          <w:szCs w:val="24"/>
+        </w:rPr>
+      </w:pPr>
+      <w:r>
+        <w:rPr>
+          <w:sz w:val="24"/>
+          <w:szCs w:val="24"/>
+        </w:rPr>
+        <w:t>Proposal</w:t>
+      </w:r>
+    </w:p>
+    <w:p>
+      <w:pPr>
+        <w:pStyle w:val="ListParagraph"/>
+        <w:ind w:left="2160"/>
+        <w:rPr>
+          <w:sz w:val="24"/>
+          <w:szCs w:val="24"/>
+        </w:rPr>
+      </w:pPr>
+      <w:r>
+        <w:rPr>
+          <w:sz w:val="24"/>
+          <w:szCs w:val="24"/>
+        </w:rPr>
+        <w:t>GitHub repository directory structure</w:t>
       </w:r>
     </w:p>
     <w:p>
@@ -511,7 +540,58 @@
           <w:sz w:val="24"/>
           <w:szCs w:val="24"/>
         </w:rPr>
-        <w:t>Logon Pierce</w:t>
+        <w:t>Mason Hames</w:t>
+      </w:r>
+    </w:p>
+    <w:p>
+      <w:pPr>
+        <w:pStyle w:val="ListParagraph"/>
+        <w:ind w:left="2160"/>
+        <w:rPr>
+          <w:sz w:val="24"/>
+          <w:szCs w:val="24"/>
+        </w:rPr>
+      </w:pPr>
+      <w:r>
+        <w:rPr>
+          <w:sz w:val="24"/>
+          <w:szCs w:val="24"/>
+        </w:rPr>
+        <w:t>Front-end</w:t>
+      </w:r>
+    </w:p>
+    <w:p>
+      <w:pPr>
+        <w:pStyle w:val="ListParagraph"/>
+        <w:ind w:left="2160"/>
+        <w:rPr>
+          <w:sz w:val="24"/>
+          <w:szCs w:val="24"/>
+        </w:rPr>
+      </w:pPr>
+      <w:r>
+        <w:rPr>
+          <w:sz w:val="24"/>
+          <w:szCs w:val="24"/>
+        </w:rPr>
+        <w:t>Wireframe</w:t>
+      </w:r>
+    </w:p>
+    <w:p>
+      <w:pPr>
+        <w:pStyle w:val="ListParagraph"/>
+        <w:ind w:left="2160"/>
+        <w:rPr>
+          <w:sz w:val="24"/>
+          <w:szCs w:val="24"/>
+        </w:rPr>
+      </w:pPr>
+      <w:r>
+        <w:rPr>
+          <w:sz w:val="24"/>
+          <w:szCs w:val="24"/>
+        </w:rPr>
+        <w:t>User story</w:t>
       </w:r>
     </w:p>
     <w:p>
@@ -531,7 +611,78 @@
           <w:sz w:val="24"/>
           <w:szCs w:val="24"/>
         </w:rPr>
+        <w:t>Logon Pierce</w:t>
+      </w:r>
+    </w:p>
+    <w:p>
+      <w:pPr>
+        <w:pStyle w:val="ListParagraph"/>
+        <w:ind w:left="2160"/>
+        <w:rPr>
+          <w:sz w:val="24"/>
+          <w:szCs w:val="24"/>
+        </w:rPr>
+      </w:pPr>
+      <w:r>
+        <w:rPr>
+          <w:sz w:val="24"/>
+          <w:szCs w:val="24"/>
+        </w:rPr>
+        <w:t>Front-end</w:t>
+      </w:r>
+    </w:p>
+    <w:p>
+      <w:pPr>
+        <w:pStyle w:val="ListParagraph"/>
+        <w:numPr>
+          <w:ilvl w:val="0"/>
+          <w:numId w:val="1"/>
+        </w:numPr>
+        <w:rPr>
+          <w:sz w:val="24"/>
+          <w:szCs w:val="24"/>
+        </w:rPr>
+      </w:pPr>
+      <w:r>
+        <w:rPr>
+          <w:sz w:val="24"/>
+          <w:szCs w:val="24"/>
+        </w:rPr>
         <w:t>Wilson Sous</w:t>
+      </w:r>
+    </w:p>
+    <w:p>
+      <w:pPr>
+        <w:pStyle w:val="ListParagraph"/>
+        <w:ind w:left="2160"/>
+        <w:rPr>
+          <w:sz w:val="24"/>
+          <w:szCs w:val="24"/>
+        </w:rPr>
+      </w:pPr>
+      <w:r>
+        <w:rPr>
+          <w:sz w:val="24"/>
+          <w:szCs w:val="24"/>
+        </w:rPr>
+        <w:t>Back-end</w:t>
+      </w:r>
+    </w:p>
+    <w:p>
+      <w:pPr>
+        <w:pStyle w:val="ListParagraph"/>
+        <w:ind w:left="2160"/>
+        <w:rPr>
+          <w:sz w:val="24"/>
+          <w:szCs w:val="24"/>
+        </w:rPr>
+      </w:pPr>
+      <w:r>
+        <w:rPr>
+          <w:sz w:val="24"/>
+          <w:szCs w:val="24"/>
+        </w:rPr>
+        <w:t>wireframe</w:t>
       </w:r>
     </w:p>
     <w:p/>
@@ -551,7 +702,11 @@
       </w:r>
       <w:bookmarkEnd w:id="1"/>
     </w:p>
-    <w:p/>
+    <w:p>
+      <w:r>
+        <w:t>This project will focus on the application of technologies learning in the last few weeks in the bootcamp. We are going to leverage what we have practiced in the areas of databases (MySQL), express, node.js, HTML and CSS (for presentation</w:t>
+      </w:r>
+    </w:p>
     <w:p/>
     <w:p>
       <w:r>
@@ -860,7 +1015,15 @@
           </w:tcPr>
           <w:p>
             <w:r>
-              <w:t>Int(autoIncr)</w:t>
+              <w:t>Int(</w:t>
+            </w:r>
+            <w:proofErr w:type="spellStart"/>
+            <w:r>
+              <w:t>autoIncr</w:t>
+            </w:r>
+            <w:proofErr w:type="spellEnd"/>
+            <w:r>
+              <w:t>)</w:t>
             </w:r>
           </w:p>
         </w:tc>
@@ -869,8 +1032,13 @@
             <w:tcW w:w="989" w:type="dxa"/>
           </w:tcPr>
           <w:p>
-            <w:r>
-              <w:t>Char(20)</w:t>
+            <w:proofErr w:type="gramStart"/>
+            <w:r>
+              <w:t>Char(</w:t>
+            </w:r>
+            <w:proofErr w:type="gramEnd"/>
+            <w:r>
+              <w:t>20)</w:t>
             </w:r>
           </w:p>
         </w:tc>
@@ -889,8 +1057,13 @@
             <w:tcW w:w="1260" w:type="dxa"/>
           </w:tcPr>
           <w:p>
-            <w:r>
-              <w:t>Char(50)</w:t>
+            <w:proofErr w:type="gramStart"/>
+            <w:r>
+              <w:t>Char(</w:t>
+            </w:r>
+            <w:proofErr w:type="gramEnd"/>
+            <w:r>
+              <w:t>50)</w:t>
             </w:r>
           </w:p>
         </w:tc>
@@ -905,8 +1078,13 @@
           </w:p>
           <w:p>
             <w:r>
-              <w:t>provider -&gt;providerID</w:t>
-            </w:r>
+              <w:t>provider -&gt;</w:t>
+            </w:r>
+            <w:proofErr w:type="spellStart"/>
+            <w:r>
+              <w:t>providerID</w:t>
+            </w:r>
+            <w:proofErr w:type="spellEnd"/>
           </w:p>
         </w:tc>
         <w:tc>
@@ -920,8 +1098,13 @@
           </w:p>
           <w:p>
             <w:r>
-              <w:t>provider -&gt;providerID</w:t>
-            </w:r>
+              <w:t>provider -&gt;</w:t>
+            </w:r>
+            <w:proofErr w:type="spellStart"/>
+            <w:r>
+              <w:t>providerID</w:t>
+            </w:r>
+            <w:proofErr w:type="spellEnd"/>
           </w:p>
         </w:tc>
       </w:tr>
@@ -1037,7 +1220,15 @@
           </w:tcPr>
           <w:p>
             <w:r>
-              <w:t>Int(autoIncr)</w:t>
+              <w:t>Int(</w:t>
+            </w:r>
+            <w:proofErr w:type="spellStart"/>
+            <w:r>
+              <w:t>autoIncr</w:t>
+            </w:r>
+            <w:proofErr w:type="spellEnd"/>
+            <w:r>
+              <w:t>)</w:t>
             </w:r>
           </w:p>
         </w:tc>
@@ -1150,8 +1341,13 @@
             <w:tcW w:w="2463" w:type="dxa"/>
           </w:tcPr>
           <w:p>
-            <w:r>
-              <w:t>providerName(company)</w:t>
+            <w:proofErr w:type="spellStart"/>
+            <w:r>
+              <w:t>providerName</w:t>
+            </w:r>
+            <w:proofErr w:type="spellEnd"/>
+            <w:r>
+              <w:t>(company)</w:t>
             </w:r>
           </w:p>
         </w:tc>
@@ -1193,7 +1389,15 @@
           </w:tcPr>
           <w:p>
             <w:r>
-              <w:t>Int(autoIncr)</w:t>
+              <w:t>Int(</w:t>
+            </w:r>
+            <w:proofErr w:type="spellStart"/>
+            <w:r>
+              <w:t>autoIncr</w:t>
+            </w:r>
+            <w:proofErr w:type="spellEnd"/>
+            <w:r>
+              <w:t>)</w:t>
             </w:r>
           </w:p>
         </w:tc>

</xml_diff>